<commit_message>
feat: add production example and regenerate output files
Added productionExample() function demonstrating real-world usage with
a production template.

Changes:
- Added productionExample() function to main.go
- Regenerated all output files with latest rendering
- Updated table_demo.docx template with additional test data
- Added "companies" field to tableExample data for template compatibility

🤖 Generated with [Claude Code](https://claude.com/claude-code)

Co-Authored-By: Claude <noreply@anthropic.com>
</commit_message>
<xml_diff>
--- a/examples/advanced/output/basic_output.docx
+++ b/examples/advanced/output/basic_output.docx
@@ -1,6 +1,6 @@
 
 <file path=word/document.xml><?xml version="1.0" encoding="utf-8"?>
-<w:document xmlns:w="http://schemas.openxmlformats.org/wordprocessingml/2006/main">
+<w:document xmlns:wpc="http://schemas.microsoft.com/office/word/2010/wordprocessingCanvas" xmlns:cx="http://schemas.microsoft.com/office/drawing/2014/chartex" xmlns:cx1="http://schemas.microsoft.com/office/drawing/2015/9/8/chartex" xmlns:cx2="http://schemas.microsoft.com/office/drawing/2015/10/21/chartex" xmlns:cx3="http://schemas.microsoft.com/office/drawing/2016/5/9/chartex" xmlns:cx4="http://schemas.microsoft.com/office/drawing/2016/5/10/chartex" xmlns:cx5="http://schemas.microsoft.com/office/drawing/2016/5/11/chartex" xmlns:cx6="http://schemas.microsoft.com/office/drawing/2016/5/12/chartex" xmlns:cx7="http://schemas.microsoft.com/office/drawing/2016/5/13/chartex" xmlns:cx8="http://schemas.microsoft.com/office/drawing/2016/5/14/chartex" xmlns:mc="http://schemas.openxmlformats.org/markup-compatibility/2006" xmlns:aink="http://schemas.microsoft.com/office/drawing/2016/ink" xmlns:am3d="http://schemas.microsoft.com/office/drawing/2017/model3d" xmlns:o="urn:schemas-microsoft-com:office:office" xmlns:oel="http://schemas.microsoft.com/office/2019/extlst" xmlns:r="http://schemas.openxmlformats.org/officeDocument/2006/relationships" xmlns:m="http://schemas.openxmlformats.org/officeDocument/2006/math" xmlns:v="urn:schemas-microsoft-com:vml" xmlns:wp14="http://schemas.microsoft.com/office/word/2010/wordprocessingDrawing" xmlns:wp="http://schemas.openxmlformats.org/drawingml/2006/wordprocessingDrawing" xmlns:w10="urn:schemas-microsoft-com:office:word" xmlns:w="http://schemas.openxmlformats.org/wordprocessingml/2006/main" xmlns:w14="http://schemas.microsoft.com/office/word/2010/wordml" xmlns:w15="http://schemas.microsoft.com/office/word/2012/wordml" xmlns:w16cex="http://schemas.microsoft.com/office/word/2018/wordml/cex" xmlns:w16cid="http://schemas.microsoft.com/office/word/2016/wordml/cid" xmlns:w16="http://schemas.microsoft.com/office/word/2018/wordml" xmlns:w16du="http://schemas.microsoft.com/office/word/2023/wordml/word16du" xmlns:w16sdtdh="http://schemas.microsoft.com/office/word/2020/wordml/sdtdatahash" xmlns:w16sdtfl="http://schemas.microsoft.com/office/word/2024/wordml/sdtformatlock" xmlns:w16se="http://schemas.microsoft.com/office/word/2015/wordml/symex" xmlns:wpg="http://schemas.microsoft.com/office/word/2010/wordprocessingGroup" xmlns:wpi="http://schemas.microsoft.com/office/word/2010/wordprocessingInk" xmlns:wne="http://schemas.microsoft.com/office/word/2006/wordml" xmlns:wps="http://schemas.microsoft.com/office/word/2010/wordprocessingShape" mc:Ignorable="w14 w15 w16se w16cid w16 w16cex w16sdtdh w16sdtfl w16du wp14">
   <w:body>
     <w:p>
       <w:r>
@@ -16,7 +16,7 @@
     <w:p/>
     <w:p>
       <w:r>
-        <w:t xml:space="preserve">  Your start date is 2025-07-24 16:12:41.578367 +0200 CEST m=+0.004087376.</w:t>
+        <w:t xml:space="preserve">  Your start date is 2025-10-20 08:34:24.130177 +0200 CEST m=+0.000522959.</w:t>
       </w:r>
     </w:p>
     <w:p/>
@@ -44,6 +44,12 @@
         <w:t xml:space="preserve">  HR Department</w:t>
       </w:r>
     </w:p>
+    <w:sectPr>
+      <w:pgSz w:w="11906" w:h="16838"/>
+      <w:pgMar w:top="1417" w:right="1417" w:bottom="1134" w:left="1417" w:header="708" w:footer="708" w:gutter="0"/>
+      <w:cols w:space="708"/>
+      <w:docGrid w:linePitch="360"/>
+    </w:sectPr>
   </w:body>
 </w:document>
 </file>

</xml_diff>

<commit_message>
docs: fix incorrect function signatures and documentation
- joinAnd: Fix to show correct 3-argument syntax (array, sep, lastSep)
- sum: Fix to show it takes a list argument, not variadic numbers
- pageBreak: Fix example to include required parentheses
- hideColumn: Fix strategies to show correct values (redistribute,
  proportional, fixed) instead of incorrect resize-* names
- html: Remove unsupported tags (<a>, <ul>, <ol>, <li>) from docs
- API.md: Fix thread safety docs - PreparedTemplate IS thread-safe
- CLAUDE.md: Fix date format example to use Go time format (2006-01-02)
</commit_message>
<xml_diff>
--- a/examples/advanced/output/basic_output.docx
+++ b/examples/advanced/output/basic_output.docx
@@ -16,7 +16,7 @@
     <w:p/>
     <w:p>
       <w:r>
-        <w:t xml:space="preserve">  Your start date is 2025-10-20 08:34:24.130177 +0200 CEST m=+0.000522959.</w:t>
+        <w:t xml:space="preserve">  Your start date is 2026-01-17 12:16:49.465858777 +0000 UTC m=+0.007450797.</w:t>
       </w:r>
     </w:p>
     <w:p/>
@@ -29,7 +29,7 @@
           <w:rPr>
             <w:rStyle w:val="Hyperlink"/>
           </w:rPr>
-          <w:t>Github Website</w:t>
+          <w:t xml:space="preserve">Github Website</w:t>
         </w:r>
       </w:hyperlink>
     </w:p>

</xml_diff>

<commit_message>
fix: resolve build error and template expression splitting across runs
Three issues fixed:
1. Type mismatch in render_docx.go where fragment rendering returned *Body
   but the anonymous function declared []*Token return type
2. Template expressions containing characters with different fonts (e.g.,
   emoji in switch() calls) were split across multiple Word runs and could
   not be parsed. Added template-aware run merging that forces merging of
   runs inside {{...}} regardless of formatting differences.
3. Copyright year in report_test.go was hardcoded to 2025 instead of using
   time.Now().Year()

https://claude.ai/code/session_018Yy4uuXcefjJED8cGYtmEK
</commit_message>
<xml_diff>
--- a/examples/advanced/output/basic_output.docx
+++ b/examples/advanced/output/basic_output.docx
@@ -16,7 +16,7 @@
     <w:p/>
     <w:p>
       <w:r>
-        <w:t xml:space="preserve">  Your start date is 2025-10-20 08:34:24.130177 +0200 CEST m=+0.000522959.</w:t>
+        <w:t xml:space="preserve">  Your start date is 2026-02-06 20:53:00.415052921 +0000 UTC m=+0.008870921.</w:t>
       </w:r>
     </w:p>
     <w:p/>
@@ -29,7 +29,7 @@
           <w:rPr>
             <w:rStyle w:val="Hyperlink"/>
           </w:rPr>
-          <w:t>Github Website</w:t>
+          <w:t xml:space="preserve">Github Website</w:t>
         </w:r>
       </w:hyperlink>
     </w:p>

</xml_diff>